<commit_message>
minor comments added to doc
</commit_message>
<xml_diff>
--- a/D4_State_Machines/FlyinTravel-Deliverable4.docx
+++ b/D4_State_Machines/FlyinTravel-Deliverable4.docx
@@ -4132,7 +4132,25 @@
           <w:szCs w:val="24"/>
         </w:rPr>
         <w:tab/>
-        <w:t>Static Vector Useraccounts = new vector (); // Vector contains User account details</w:t>
+        <w:t xml:space="preserve">Static Vector Useraccounts = new vector (); // </w:t>
+      </w:r>
+      <w:bookmarkStart w:id="8" w:name="_GoBack"/>
+      <w:bookmarkEnd w:id="8"/>
+      <w:r>
+        <w:rPr>
+          <w:rFonts w:ascii="Times New Roman" w:hAnsi="Times New Roman" w:cs="Times New Roman"/>
+          <w:sz w:val="24"/>
+          <w:szCs w:val="24"/>
+        </w:rPr>
+        <w:t>Vector contains User account details</w:t>
+      </w:r>
+      <w:r>
+        <w:rPr>
+          <w:rFonts w:ascii="Times New Roman" w:hAnsi="Times New Roman" w:cs="Times New Roman"/>
+          <w:sz w:val="24"/>
+          <w:szCs w:val="24"/>
+        </w:rPr>
+        <w:t>. Populated by other methods we are just using it.</w:t>
       </w:r>
     </w:p>
     <w:p>
@@ -4772,7 +4790,7 @@
           <w:szCs w:val="28"/>
         </w:rPr>
       </w:pPr>
-      <w:bookmarkStart w:id="8" w:name="_Toc446363542"/>
+      <w:bookmarkStart w:id="9" w:name="_Toc446363542"/>
       <w:r>
         <w:rPr>
           <w:rFonts w:ascii="Times New Roman" w:hAnsi="Times New Roman" w:cs="Times New Roman"/>
@@ -4809,7 +4827,7 @@
         </w:rPr>
         <w:t>)</w:t>
       </w:r>
-      <w:bookmarkEnd w:id="8"/>
+      <w:bookmarkEnd w:id="9"/>
     </w:p>
     <w:p>
       <w:pPr>
@@ -5951,7 +5969,7 @@
           <w:szCs w:val="28"/>
         </w:rPr>
       </w:pPr>
-      <w:bookmarkStart w:id="9" w:name="_Toc446363543"/>
+      <w:bookmarkStart w:id="10" w:name="_Toc446363543"/>
       <w:r>
         <w:rPr>
           <w:rFonts w:ascii="Times New Roman" w:hAnsi="Times New Roman" w:cs="Times New Roman"/>
@@ -5986,7 +6004,7 @@
         </w:rPr>
         <w:t>)</w:t>
       </w:r>
-      <w:bookmarkEnd w:id="9"/>
+      <w:bookmarkEnd w:id="10"/>
     </w:p>
     <w:p>
       <w:pPr>
@@ -6409,7 +6427,80 @@
           <w:szCs w:val="24"/>
         </w:rPr>
         <w:tab/>
-        <w:t>// loading manager file</w:t>
+      </w:r>
+      <w:r>
+        <w:rPr>
+          <w:rFonts w:ascii="Times New Roman" w:hAnsi="Times New Roman" w:cs="Times New Roman"/>
+          <w:sz w:val="24"/>
+          <w:szCs w:val="24"/>
+        </w:rPr>
+        <w:t>Static Vector</w:t>
+      </w:r>
+      <w:r>
+        <w:rPr>
+          <w:rFonts w:ascii="Times New Roman" w:hAnsi="Times New Roman" w:cs="Times New Roman"/>
+          <w:sz w:val="24"/>
+          <w:szCs w:val="24"/>
+        </w:rPr>
+        <w:t xml:space="preserve"> </w:t>
+      </w:r>
+      <w:proofErr w:type="spellStart"/>
+      <w:r>
+        <w:rPr>
+          <w:rFonts w:ascii="Times New Roman" w:hAnsi="Times New Roman" w:cs="Times New Roman"/>
+          <w:sz w:val="24"/>
+          <w:szCs w:val="24"/>
+        </w:rPr>
+        <w:t>f</w:t>
+      </w:r>
+      <w:r>
+        <w:rPr>
+          <w:rFonts w:ascii="Times New Roman" w:hAnsi="Times New Roman" w:cs="Times New Roman"/>
+          <w:sz w:val="24"/>
+          <w:szCs w:val="24"/>
+        </w:rPr>
+        <w:t>Details</w:t>
+      </w:r>
+      <w:proofErr w:type="spellEnd"/>
+      <w:r>
+        <w:rPr>
+          <w:rFonts w:ascii="Times New Roman" w:hAnsi="Times New Roman" w:cs="Times New Roman"/>
+          <w:sz w:val="24"/>
+          <w:szCs w:val="24"/>
+        </w:rPr>
+        <w:t xml:space="preserve"> = new </w:t>
+      </w:r>
+      <w:r>
+        <w:rPr>
+          <w:rFonts w:ascii="Times New Roman" w:hAnsi="Times New Roman" w:cs="Times New Roman"/>
+          <w:sz w:val="24"/>
+          <w:szCs w:val="24"/>
+        </w:rPr>
+        <w:t>vector (</w:t>
+      </w:r>
+      <w:r>
+        <w:rPr>
+          <w:rFonts w:ascii="Times New Roman" w:hAnsi="Times New Roman" w:cs="Times New Roman"/>
+          <w:sz w:val="24"/>
+          <w:szCs w:val="24"/>
+        </w:rPr>
+        <w:t xml:space="preserve">); // </w:t>
+      </w:r>
+      <w:r>
+        <w:rPr>
+          <w:rFonts w:ascii="Times New Roman" w:hAnsi="Times New Roman" w:cs="Times New Roman"/>
+          <w:sz w:val="24"/>
+          <w:szCs w:val="24"/>
+        </w:rPr>
+        <w:t xml:space="preserve">Flight booking database vector </w:t>
+      </w:r>
+      <w:r>
+        <w:rPr>
+          <w:rFonts w:ascii="Times New Roman" w:hAnsi="Times New Roman" w:cs="Times New Roman"/>
+          <w:sz w:val="24"/>
+          <w:szCs w:val="24"/>
+        </w:rPr>
+        <w:t>populated in other methods we are just using it here</w:t>
       </w:r>
     </w:p>
     <w:p>
@@ -6428,24 +6519,15 @@
           <w:sz w:val="24"/>
           <w:szCs w:val="24"/>
         </w:rPr>
-        <w:t xml:space="preserve"> </w:t>
-      </w:r>
-      <w:r>
-        <w:rPr>
-          <w:rFonts w:ascii="Times New Roman" w:hAnsi="Times New Roman" w:cs="Times New Roman"/>
-          <w:sz w:val="24"/>
-          <w:szCs w:val="24"/>
-        </w:rPr>
-        <w:tab/>
-        <w:t xml:space="preserve"> </w:t>
-      </w:r>
-      <w:r>
-        <w:rPr>
-          <w:rFonts w:ascii="Times New Roman" w:hAnsi="Times New Roman" w:cs="Times New Roman"/>
-          <w:sz w:val="24"/>
-          <w:szCs w:val="24"/>
-        </w:rPr>
-        <w:t xml:space="preserve">fDetails = manager.loadVector(); </w:t>
+        <w:tab/>
+      </w:r>
+      <w:r>
+        <w:rPr>
+          <w:rFonts w:ascii="Times New Roman" w:hAnsi="Times New Roman" w:cs="Times New Roman"/>
+          <w:sz w:val="24"/>
+          <w:szCs w:val="24"/>
+        </w:rPr>
+        <w:tab/>
       </w:r>
     </w:p>
     <w:p>
@@ -6472,7 +6554,32 @@
           <w:sz w:val="24"/>
           <w:szCs w:val="24"/>
         </w:rPr>
-        <w:tab/>
+        <w:t>System.out.println("---Flight No.---Flig</w:t>
+      </w:r>
+      <w:r>
+        <w:rPr>
+          <w:rFonts w:ascii="Times New Roman" w:hAnsi="Times New Roman" w:cs="Times New Roman"/>
+          <w:sz w:val="24"/>
+          <w:szCs w:val="24"/>
+        </w:rPr>
+        <w:t>ht Date---Flight Time---NO.Passengers</w:t>
+      </w:r>
+      <w:r>
+        <w:rPr>
+          <w:rFonts w:ascii="Times New Roman" w:hAnsi="Times New Roman" w:cs="Times New Roman"/>
+          <w:sz w:val="24"/>
+          <w:szCs w:val="24"/>
+        </w:rPr>
+        <w:t>---Source---Dest---");</w:t>
+      </w:r>
+      <w:r>
+        <w:rPr>
+          <w:rFonts w:ascii="Times New Roman" w:hAnsi="Times New Roman" w:cs="Times New Roman"/>
+          <w:sz w:val="24"/>
+          <w:szCs w:val="24"/>
+        </w:rPr>
+        <w:tab/>
+        <w:t>// displaying flight schedule</w:t>
       </w:r>
     </w:p>
     <w:p>
@@ -6499,32 +6606,7 @@
           <w:sz w:val="24"/>
           <w:szCs w:val="24"/>
         </w:rPr>
-        <w:t>System.out.println("---Flight No.---Flig</w:t>
-      </w:r>
-      <w:r>
-        <w:rPr>
-          <w:rFonts w:ascii="Times New Roman" w:hAnsi="Times New Roman" w:cs="Times New Roman"/>
-          <w:sz w:val="24"/>
-          <w:szCs w:val="24"/>
-        </w:rPr>
-        <w:t>ht Date---Flight Time---NO.Passengers</w:t>
-      </w:r>
-      <w:r>
-        <w:rPr>
-          <w:rFonts w:ascii="Times New Roman" w:hAnsi="Times New Roman" w:cs="Times New Roman"/>
-          <w:sz w:val="24"/>
-          <w:szCs w:val="24"/>
-        </w:rPr>
-        <w:t>---Source---Dest---");</w:t>
-      </w:r>
-      <w:r>
-        <w:rPr>
-          <w:rFonts w:ascii="Times New Roman" w:hAnsi="Times New Roman" w:cs="Times New Roman"/>
-          <w:sz w:val="24"/>
-          <w:szCs w:val="24"/>
-        </w:rPr>
-        <w:tab/>
-        <w:t>// displaying flight schedule</w:t>
+        <w:tab/>
       </w:r>
     </w:p>
     <w:p>
@@ -6551,7 +6633,7 @@
           <w:sz w:val="24"/>
           <w:szCs w:val="24"/>
         </w:rPr>
-        <w:tab/>
+        <w:t>System.out.println("");</w:t>
       </w:r>
     </w:p>
     <w:p>
@@ -6578,7 +6660,24 @@
           <w:sz w:val="24"/>
           <w:szCs w:val="24"/>
         </w:rPr>
-        <w:t>System.out.println("");</w:t>
+        <w:t>for (</w:t>
+      </w:r>
+      <w:r>
+        <w:rPr>
+          <w:rFonts w:ascii="Times New Roman" w:hAnsi="Times New Roman" w:cs="Times New Roman"/>
+          <w:sz w:val="24"/>
+          <w:szCs w:val="24"/>
+        </w:rPr>
+        <w:t>int i = 0; i&lt;fDetails.size();i++)</w:t>
+      </w:r>
+      <w:r>
+        <w:rPr>
+          <w:rFonts w:ascii="Times New Roman" w:hAnsi="Times New Roman" w:cs="Times New Roman"/>
+          <w:sz w:val="24"/>
+          <w:szCs w:val="24"/>
+        </w:rPr>
+        <w:tab/>
+        <w:t>// start of for loop</w:t>
       </w:r>
     </w:p>
     <w:p>
@@ -6598,31 +6697,7 @@
           <w:szCs w:val="24"/>
         </w:rPr>
         <w:tab/>
-      </w:r>
-      <w:r>
-        <w:rPr>
-          <w:rFonts w:ascii="Times New Roman" w:hAnsi="Times New Roman" w:cs="Times New Roman"/>
-          <w:sz w:val="24"/>
-          <w:szCs w:val="24"/>
-        </w:rPr>
-        <w:t>for (</w:t>
-      </w:r>
-      <w:r>
-        <w:rPr>
-          <w:rFonts w:ascii="Times New Roman" w:hAnsi="Times New Roman" w:cs="Times New Roman"/>
-          <w:sz w:val="24"/>
-          <w:szCs w:val="24"/>
-        </w:rPr>
-        <w:t>int i = 0; i&lt;fDetails.size();i++)</w:t>
-      </w:r>
-      <w:r>
-        <w:rPr>
-          <w:rFonts w:ascii="Times New Roman" w:hAnsi="Times New Roman" w:cs="Times New Roman"/>
-          <w:sz w:val="24"/>
-          <w:szCs w:val="24"/>
-        </w:rPr>
-        <w:tab/>
-        <w:t>// start of for loop</w:t>
+        <w:t>{</w:t>
       </w:r>
     </w:p>
     <w:p>
@@ -6642,7 +6717,32 @@
           <w:szCs w:val="24"/>
         </w:rPr>
         <w:tab/>
-        <w:t>{</w:t>
+      </w:r>
+      <w:r>
+        <w:rPr>
+          <w:rFonts w:ascii="Times New Roman" w:hAnsi="Times New Roman" w:cs="Times New Roman"/>
+          <w:sz w:val="24"/>
+          <w:szCs w:val="24"/>
+        </w:rPr>
+        <w:tab/>
+        <w:t>temp =(Booking</w:t>
+      </w:r>
+      <w:r>
+        <w:rPr>
+          <w:rFonts w:ascii="Times New Roman" w:hAnsi="Times New Roman" w:cs="Times New Roman"/>
+          <w:sz w:val="24"/>
+          <w:szCs w:val="24"/>
+        </w:rPr>
+        <w:t>Details)fDetails.elementAt(i);</w:t>
+      </w:r>
+      <w:r>
+        <w:rPr>
+          <w:rFonts w:ascii="Times New Roman" w:hAnsi="Times New Roman" w:cs="Times New Roman"/>
+          <w:sz w:val="24"/>
+          <w:szCs w:val="24"/>
+        </w:rPr>
+        <w:tab/>
+        <w:t xml:space="preserve">// temporary variable </w:t>
       </w:r>
     </w:p>
     <w:p>
@@ -6661,33 +6761,25 @@
           <w:sz w:val="24"/>
           <w:szCs w:val="24"/>
         </w:rPr>
-        <w:tab/>
-      </w:r>
-      <w:r>
-        <w:rPr>
-          <w:rFonts w:ascii="Times New Roman" w:hAnsi="Times New Roman" w:cs="Times New Roman"/>
-          <w:sz w:val="24"/>
-          <w:szCs w:val="24"/>
-        </w:rPr>
-        <w:tab/>
-        <w:t>temp =(Booking</w:t>
-      </w:r>
-      <w:r>
-        <w:rPr>
-          <w:rFonts w:ascii="Times New Roman" w:hAnsi="Times New Roman" w:cs="Times New Roman"/>
-          <w:sz w:val="24"/>
-          <w:szCs w:val="24"/>
-        </w:rPr>
-        <w:t>Details)fDetails.elementAt(i);</w:t>
-      </w:r>
-      <w:r>
-        <w:rPr>
-          <w:rFonts w:ascii="Times New Roman" w:hAnsi="Times New Roman" w:cs="Times New Roman"/>
-          <w:sz w:val="24"/>
-          <w:szCs w:val="24"/>
-        </w:rPr>
-        <w:tab/>
-        <w:t xml:space="preserve">// temporary variable </w:t>
+        <w:t xml:space="preserve">            </w:t>
+      </w:r>
+      <w:r>
+        <w:rPr>
+          <w:rFonts w:ascii="Times New Roman" w:hAnsi="Times New Roman" w:cs="Times New Roman"/>
+          <w:sz w:val="24"/>
+          <w:szCs w:val="24"/>
+        </w:rPr>
+        <w:tab/>
+        <w:t>if(temp.Destination.equals(BookingID))</w:t>
+      </w:r>
+      <w:r>
+        <w:rPr>
+          <w:rFonts w:ascii="Times New Roman" w:hAnsi="Times New Roman" w:cs="Times New Roman"/>
+          <w:sz w:val="24"/>
+          <w:szCs w:val="24"/>
+        </w:rPr>
+        <w:tab/>
+        <w:t>//start of if statement</w:t>
       </w:r>
     </w:p>
     <w:p>
@@ -6706,25 +6798,16 @@
           <w:sz w:val="24"/>
           <w:szCs w:val="24"/>
         </w:rPr>
-        <w:t xml:space="preserve">            </w:t>
-      </w:r>
-      <w:r>
-        <w:rPr>
-          <w:rFonts w:ascii="Times New Roman" w:hAnsi="Times New Roman" w:cs="Times New Roman"/>
-          <w:sz w:val="24"/>
-          <w:szCs w:val="24"/>
-        </w:rPr>
-        <w:tab/>
-        <w:t>if(temp.Destination.equals(BookingID))</w:t>
-      </w:r>
-      <w:r>
-        <w:rPr>
-          <w:rFonts w:ascii="Times New Roman" w:hAnsi="Times New Roman" w:cs="Times New Roman"/>
-          <w:sz w:val="24"/>
-          <w:szCs w:val="24"/>
-        </w:rPr>
-        <w:tab/>
-        <w:t>//start of if statement</w:t>
+        <w:tab/>
+      </w:r>
+      <w:r>
+        <w:rPr>
+          <w:rFonts w:ascii="Times New Roman" w:hAnsi="Times New Roman" w:cs="Times New Roman"/>
+          <w:sz w:val="24"/>
+          <w:szCs w:val="24"/>
+        </w:rPr>
+        <w:tab/>
+        <w:t>{</w:t>
       </w:r>
     </w:p>
     <w:p>
@@ -6752,53 +6835,15 @@
           <w:szCs w:val="24"/>
         </w:rPr>
         <w:tab/>
-        <w:t>{</w:t>
-      </w:r>
-    </w:p>
-    <w:p>
-      <w:pPr>
-        <w:pStyle w:val="ListParagraph"/>
-        <w:spacing w:after="0" w:line="240" w:lineRule="auto"/>
-        <w:rPr>
-          <w:rFonts w:ascii="Times New Roman" w:hAnsi="Times New Roman" w:cs="Times New Roman"/>
-          <w:sz w:val="24"/>
-          <w:szCs w:val="24"/>
-        </w:rPr>
-      </w:pPr>
-      <w:r>
-        <w:rPr>
-          <w:rFonts w:ascii="Times New Roman" w:hAnsi="Times New Roman" w:cs="Times New Roman"/>
-          <w:sz w:val="24"/>
-          <w:szCs w:val="24"/>
-        </w:rPr>
-        <w:tab/>
-      </w:r>
-      <w:r>
-        <w:rPr>
-          <w:rFonts w:ascii="Times New Roman" w:hAnsi="Times New Roman" w:cs="Times New Roman"/>
-          <w:sz w:val="24"/>
-          <w:szCs w:val="24"/>
-        </w:rPr>
-        <w:tab/>
-      </w:r>
-      <w:r>
-        <w:rPr>
-          <w:rFonts w:ascii="Times New Roman" w:hAnsi="Times New Roman" w:cs="Times New Roman"/>
-          <w:sz w:val="24"/>
-          <w:szCs w:val="24"/>
-        </w:rPr>
-        <w:tab/>
-        <w:t>System.out.println(temp.Flight_Num+"----"+temp.FlightDate+"----</w:t>
-      </w:r>
-      <w:bookmarkStart w:id="10" w:name="_GoBack"/>
-      <w:bookmarkEnd w:id="10"/>
-      <w:r>
-        <w:rPr>
-          <w:rFonts w:ascii="Times New Roman" w:hAnsi="Times New Roman" w:cs="Times New Roman"/>
-          <w:sz w:val="24"/>
-          <w:szCs w:val="24"/>
-        </w:rPr>
-        <w:t>"+temp.Time+"----</w:t>
+      </w:r>
+      <w:r>
+        <w:rPr>
+          <w:rFonts w:ascii="Times New Roman" w:hAnsi="Times New Roman" w:cs="Times New Roman"/>
+          <w:sz w:val="24"/>
+          <w:szCs w:val="24"/>
+        </w:rPr>
+        <w:tab/>
+        <w:t>System.out.println(temp.Flight_Num+"----"+temp.FlightDate+"----"+temp.Time+"----</w:t>
       </w:r>
       <w:r>
         <w:rPr>
@@ -7072,7 +7117,7 @@
           <w:rPr>
             <w:noProof/>
           </w:rPr>
-          <w:t>7</w:t>
+          <w:t>8</w:t>
         </w:r>
         <w:r>
           <w:rPr>
@@ -9594,7 +9639,7 @@
 </file>
 
 <file path=customXml/itemProps1.xml><?xml version="1.0" encoding="utf-8"?>
-<ds:datastoreItem xmlns:ds="http://schemas.openxmlformats.org/officeDocument/2006/customXml" ds:itemID="{B0DF4EA5-1EB8-426F-936A-B3B61CA13957}">
+<ds:datastoreItem xmlns:ds="http://schemas.openxmlformats.org/officeDocument/2006/customXml" ds:itemID="{4FE31252-0E9B-4E93-9DC0-066CEF36B691}">
   <ds:schemaRefs>
     <ds:schemaRef ds:uri="http://schemas.openxmlformats.org/officeDocument/2006/bibliography"/>
   </ds:schemaRefs>

</xml_diff>

<commit_message>
Small change in doc
</commit_message>
<xml_diff>
--- a/D4_State_Machines/FlyinTravel-Deliverable4.docx
+++ b/D4_State_Machines/FlyinTravel-Deliverable4.docx
@@ -11,6 +11,8 @@
           <w:szCs w:val="24"/>
         </w:rPr>
       </w:pPr>
+      <w:bookmarkStart w:id="0" w:name="_GoBack"/>
+      <w:bookmarkEnd w:id="0"/>
     </w:p>
     <w:p>
       <w:pPr>
@@ -2161,7 +2163,7 @@
           <w:color w:val="auto"/>
         </w:rPr>
       </w:pPr>
-      <w:bookmarkStart w:id="0" w:name="_Toc446363534"/>
+      <w:bookmarkStart w:id="1" w:name="_Toc446363534"/>
       <w:r>
         <w:rPr>
           <w:rFonts w:ascii="Times New Roman" w:hAnsi="Times New Roman" w:cs="Times New Roman"/>
@@ -2172,7 +2174,7 @@
         <w:lastRenderedPageBreak/>
         <w:t>Introduction</w:t>
       </w:r>
-      <w:bookmarkEnd w:id="0"/>
+      <w:bookmarkEnd w:id="1"/>
     </w:p>
     <w:p/>
     <w:p>
@@ -2382,7 +2384,7 @@
           <w:color w:val="auto"/>
         </w:rPr>
       </w:pPr>
-      <w:bookmarkStart w:id="1" w:name="_Toc446363535"/>
+      <w:bookmarkStart w:id="2" w:name="_Toc446363535"/>
       <w:r>
         <w:rPr>
           <w:rFonts w:ascii="Times New Roman" w:hAnsi="Times New Roman" w:cs="Times New Roman"/>
@@ -2401,7 +2403,7 @@
         </w:rPr>
         <w:t xml:space="preserve"> Diagram</w:t>
       </w:r>
-      <w:bookmarkEnd w:id="1"/>
+      <w:bookmarkEnd w:id="2"/>
       <w:r>
         <w:rPr>
           <w:rFonts w:ascii="Times New Roman" w:hAnsi="Times New Roman" w:cs="Times New Roman"/>
@@ -2433,7 +2435,7 @@
           <w:szCs w:val="28"/>
         </w:rPr>
       </w:pPr>
-      <w:bookmarkStart w:id="2" w:name="_Toc446363536"/>
+      <w:bookmarkStart w:id="3" w:name="_Toc446363536"/>
       <w:r>
         <w:rPr>
           <w:rFonts w:ascii="Times New Roman" w:hAnsi="Times New Roman" w:cs="Times New Roman"/>
@@ -2445,7 +2447,7 @@
         </w:rPr>
         <w:t>State Machine for Credit /Debit/ Interac Class</w:t>
       </w:r>
-      <w:bookmarkEnd w:id="2"/>
+      <w:bookmarkEnd w:id="3"/>
       <w:r>
         <w:rPr>
           <w:rFonts w:ascii="Times New Roman" w:hAnsi="Times New Roman" w:cs="Times New Roman"/>
@@ -2646,7 +2648,7 @@
           <w:szCs w:val="28"/>
         </w:rPr>
       </w:pPr>
-      <w:bookmarkStart w:id="3" w:name="_Toc446363537"/>
+      <w:bookmarkStart w:id="4" w:name="_Toc446363537"/>
       <w:r>
         <w:rPr>
           <w:rFonts w:ascii="Times New Roman" w:hAnsi="Times New Roman" w:cs="Times New Roman"/>
@@ -2681,7 +2683,7 @@
         </w:rPr>
         <w:t>Class</w:t>
       </w:r>
-      <w:bookmarkEnd w:id="3"/>
+      <w:bookmarkEnd w:id="4"/>
       <w:r>
         <w:rPr>
           <w:rFonts w:ascii="Times New Roman" w:hAnsi="Times New Roman" w:cs="Times New Roman"/>
@@ -2822,7 +2824,23 @@
           <w:sz w:val="24"/>
           <w:szCs w:val="24"/>
         </w:rPr>
-        <w:t xml:space="preserve">dle state. The Traveler will now on acts as Member in the </w:t>
+        <w:t>dle</w:t>
+      </w:r>
+      <w:r>
+        <w:rPr>
+          <w:rFonts w:ascii="Times New Roman" w:hAnsi="Times New Roman" w:cs="Times New Roman"/>
+          <w:sz w:val="24"/>
+          <w:szCs w:val="24"/>
+        </w:rPr>
+        <w:t xml:space="preserve"> state. The Traveler will now act</w:t>
+      </w:r>
+      <w:r>
+        <w:rPr>
+          <w:rFonts w:ascii="Times New Roman" w:hAnsi="Times New Roman" w:cs="Times New Roman"/>
+          <w:sz w:val="24"/>
+          <w:szCs w:val="24"/>
+        </w:rPr>
+        <w:t xml:space="preserve"> as Member in the </w:t>
       </w:r>
       <w:proofErr w:type="spellStart"/>
       <w:r>
@@ -3020,7 +3038,7 @@
           <w:szCs w:val="28"/>
         </w:rPr>
       </w:pPr>
-      <w:bookmarkStart w:id="4" w:name="_Toc446363538"/>
+      <w:bookmarkStart w:id="5" w:name="_Toc446363538"/>
       <w:r>
         <w:rPr>
           <w:rFonts w:ascii="Times New Roman" w:hAnsi="Times New Roman" w:cs="Times New Roman"/>
@@ -3033,7 +3051,7 @@
         <w:lastRenderedPageBreak/>
         <w:t>State Machine for Flight Class</w:t>
       </w:r>
-      <w:bookmarkEnd w:id="4"/>
+      <w:bookmarkEnd w:id="5"/>
       <w:r>
         <w:rPr>
           <w:rFonts w:ascii="Times New Roman" w:hAnsi="Times New Roman" w:cs="Times New Roman"/>
@@ -3371,7 +3389,7 @@
           <w:szCs w:val="28"/>
         </w:rPr>
       </w:pPr>
-      <w:bookmarkStart w:id="5" w:name="_Toc446363539"/>
+      <w:bookmarkStart w:id="6" w:name="_Toc446363539"/>
       <w:r>
         <w:rPr>
           <w:rFonts w:ascii="Times New Roman" w:hAnsi="Times New Roman" w:cs="Times New Roman"/>
@@ -3384,7 +3402,7 @@
         <w:lastRenderedPageBreak/>
         <w:t>State Machine for Member Points Class</w:t>
       </w:r>
-      <w:bookmarkEnd w:id="5"/>
+      <w:bookmarkEnd w:id="6"/>
       <w:r>
         <w:rPr>
           <w:rFonts w:ascii="Times New Roman" w:hAnsi="Times New Roman" w:cs="Times New Roman"/>
@@ -3694,7 +3712,7 @@
           <w:color w:val="auto"/>
         </w:rPr>
       </w:pPr>
-      <w:bookmarkStart w:id="6" w:name="_Toc446363540"/>
+      <w:bookmarkStart w:id="7" w:name="_Toc446363540"/>
       <w:r>
         <w:rPr>
           <w:rFonts w:ascii="Times New Roman" w:hAnsi="Times New Roman" w:cs="Times New Roman"/>
@@ -3705,7 +3723,7 @@
         <w:lastRenderedPageBreak/>
         <w:t>Action Specification</w:t>
       </w:r>
-      <w:bookmarkEnd w:id="6"/>
+      <w:bookmarkEnd w:id="7"/>
     </w:p>
     <w:p/>
     <w:p>
@@ -3720,7 +3738,7 @@
           <w:szCs w:val="28"/>
         </w:rPr>
       </w:pPr>
-      <w:bookmarkStart w:id="7" w:name="_Toc446363541"/>
+      <w:bookmarkStart w:id="8" w:name="_Toc446363541"/>
       <w:r>
         <w:rPr>
           <w:rFonts w:ascii="Times New Roman" w:hAnsi="Times New Roman" w:cs="Times New Roman"/>
@@ -3743,7 +3761,7 @@
         </w:rPr>
         <w:t>Login()</w:t>
       </w:r>
-      <w:bookmarkEnd w:id="7"/>
+      <w:bookmarkEnd w:id="8"/>
     </w:p>
     <w:p/>
     <w:p>
@@ -4132,17 +4150,7 @@
           <w:szCs w:val="24"/>
         </w:rPr>
         <w:tab/>
-        <w:t xml:space="preserve">Static Vector Useraccounts = new vector (); // </w:t>
-      </w:r>
-      <w:bookmarkStart w:id="8" w:name="_GoBack"/>
-      <w:bookmarkEnd w:id="8"/>
-      <w:r>
-        <w:rPr>
-          <w:rFonts w:ascii="Times New Roman" w:hAnsi="Times New Roman" w:cs="Times New Roman"/>
-          <w:sz w:val="24"/>
-          <w:szCs w:val="24"/>
-        </w:rPr>
-        <w:t>Vector contains User account details</w:t>
+        <w:t>Static Vector Useraccounts = new vector (); // Vector contains User account details</w:t>
       </w:r>
       <w:r>
         <w:rPr>
@@ -5786,7 +5794,23 @@
           <w:sz w:val="24"/>
           <w:szCs w:val="24"/>
         </w:rPr>
-        <w:t xml:space="preserve">{String.value(CardNumber), </w:t>
+        <w:t>{String.value</w:t>
+      </w:r>
+      <w:r>
+        <w:rPr>
+          <w:rFonts w:ascii="Times New Roman" w:hAnsi="Times New Roman" w:cs="Times New Roman"/>
+          <w:sz w:val="24"/>
+          <w:szCs w:val="24"/>
+        </w:rPr>
+        <w:t>of</w:t>
+      </w:r>
+      <w:r>
+        <w:rPr>
+          <w:rFonts w:ascii="Times New Roman" w:hAnsi="Times New Roman" w:cs="Times New Roman"/>
+          <w:sz w:val="24"/>
+          <w:szCs w:val="24"/>
+        </w:rPr>
+        <w:t xml:space="preserve">(CardNumber), </w:t>
       </w:r>
       <w:r>
         <w:rPr>
@@ -5818,6 +5842,30 @@
           <w:sz w:val="24"/>
           <w:szCs w:val="24"/>
         </w:rPr>
+        <w:t>value</w:t>
+      </w:r>
+      <w:r>
+        <w:rPr>
+          <w:rFonts w:ascii="Times New Roman" w:hAnsi="Times New Roman" w:cs="Times New Roman"/>
+          <w:sz w:val="24"/>
+          <w:szCs w:val="24"/>
+        </w:rPr>
+        <w:t>of</w:t>
+      </w:r>
+      <w:r>
+        <w:rPr>
+          <w:rFonts w:ascii="Times New Roman" w:hAnsi="Times New Roman" w:cs="Times New Roman"/>
+          <w:sz w:val="24"/>
+          <w:szCs w:val="24"/>
+        </w:rPr>
+        <w:t>(CVV),</w:t>
+      </w:r>
+      <w:r>
+        <w:rPr>
+          <w:rFonts w:ascii="Times New Roman" w:hAnsi="Times New Roman" w:cs="Times New Roman"/>
+          <w:sz w:val="24"/>
+          <w:szCs w:val="24"/>
+        </w:rPr>
         <w:t xml:space="preserve"> </w:t>
       </w:r>
       <w:r>
@@ -5826,7 +5874,23 @@
           <w:sz w:val="24"/>
           <w:szCs w:val="24"/>
         </w:rPr>
-        <w:t>value(CVV),</w:t>
+        <w:t>String.value</w:t>
+      </w:r>
+      <w:r>
+        <w:rPr>
+          <w:rFonts w:ascii="Times New Roman" w:hAnsi="Times New Roman" w:cs="Times New Roman"/>
+          <w:sz w:val="24"/>
+          <w:szCs w:val="24"/>
+        </w:rPr>
+        <w:t>of</w:t>
+      </w:r>
+      <w:r>
+        <w:rPr>
+          <w:rFonts w:ascii="Times New Roman" w:hAnsi="Times New Roman" w:cs="Times New Roman"/>
+          <w:sz w:val="24"/>
+          <w:szCs w:val="24"/>
+        </w:rPr>
+        <w:t>(ExpiryDate),</w:t>
       </w:r>
       <w:r>
         <w:rPr>
@@ -5842,23 +5906,23 @@
           <w:sz w:val="24"/>
           <w:szCs w:val="24"/>
         </w:rPr>
-        <w:t>String.value(ExpiryDate),</w:t>
-      </w:r>
-      <w:r>
-        <w:rPr>
-          <w:rFonts w:ascii="Times New Roman" w:hAnsi="Times New Roman" w:cs="Times New Roman"/>
-          <w:sz w:val="24"/>
-          <w:szCs w:val="24"/>
-        </w:rPr>
-        <w:t xml:space="preserve"> </w:t>
-      </w:r>
-      <w:r>
-        <w:rPr>
-          <w:rFonts w:ascii="Times New Roman" w:hAnsi="Times New Roman" w:cs="Times New Roman"/>
-          <w:sz w:val="24"/>
-          <w:szCs w:val="24"/>
-        </w:rPr>
-        <w:t>String.value(Amount)}</w:t>
+        <w:t>String.value</w:t>
+      </w:r>
+      <w:r>
+        <w:rPr>
+          <w:rFonts w:ascii="Times New Roman" w:hAnsi="Times New Roman" w:cs="Times New Roman"/>
+          <w:sz w:val="24"/>
+          <w:szCs w:val="24"/>
+        </w:rPr>
+        <w:t>of</w:t>
+      </w:r>
+      <w:r>
+        <w:rPr>
+          <w:rFonts w:ascii="Times New Roman" w:hAnsi="Times New Roman" w:cs="Times New Roman"/>
+          <w:sz w:val="24"/>
+          <w:szCs w:val="24"/>
+        </w:rPr>
+        <w:t>(Amount)}</w:t>
       </w:r>
       <w:r>
         <w:rPr>
@@ -9639,7 +9703,7 @@
 </file>
 
 <file path=customXml/itemProps1.xml><?xml version="1.0" encoding="utf-8"?>
-<ds:datastoreItem xmlns:ds="http://schemas.openxmlformats.org/officeDocument/2006/customXml" ds:itemID="{4FE31252-0E9B-4E93-9DC0-066CEF36B691}">
+<ds:datastoreItem xmlns:ds="http://schemas.openxmlformats.org/officeDocument/2006/customXml" ds:itemID="{7E0FB189-6076-450E-BCAB-6768C969CAE4}">
   <ds:schemaRefs>
     <ds:schemaRef ds:uri="http://schemas.openxmlformats.org/officeDocument/2006/bibliography"/>
   </ds:schemaRefs>

</xml_diff>